<commit_message>
Tarea 1. Programación de una solución paralela
</commit_message>
<xml_diff>
--- a/SolucionSumaArreglosParalela_Matthias_Sibrian.docx
+++ b/SolucionSumaArreglosParalela_Matthias_Sibrian.docx
@@ -761,12 +761,45 @@
           <w:iCs/>
           <w:lang w:val="es-MX"/>
         </w:rPr>
-        <w:t>Ejecución 2</w:t>
-      </w:r>
-    </w:p>
-    <w:p>
-      <w:pPr>
-        <w:jc w:val="both"/>
+        <w:drawing>
+          <wp:inline distT="0" distB="0" distL="0" distR="0" wp14:anchorId="6E8F3BF0" wp14:editId="5F7DA206">
+            <wp:extent cx="5731510" cy="2994025"/>
+            <wp:effectExtent l="0" t="0" r="2540" b="0"/>
+            <wp:docPr id="679565730" name="Imagen 1" descr="Texto&#10;&#10;Descripción generada automáticamente"/>
+            <wp:cNvGraphicFramePr>
+              <a:graphicFrameLocks xmlns:a="http://schemas.openxmlformats.org/drawingml/2006/main" noChangeAspect="1"/>
+            </wp:cNvGraphicFramePr>
+            <a:graphic xmlns:a="http://schemas.openxmlformats.org/drawingml/2006/main">
+              <a:graphicData uri="http://schemas.openxmlformats.org/drawingml/2006/picture">
+                <pic:pic xmlns:pic="http://schemas.openxmlformats.org/drawingml/2006/picture">
+                  <pic:nvPicPr>
+                    <pic:cNvPr id="679565730" name="Imagen 1" descr="Texto&#10;&#10;Descripción generada automáticamente"/>
+                    <pic:cNvPicPr/>
+                  </pic:nvPicPr>
+                  <pic:blipFill>
+                    <a:blip r:embed="rId10"/>
+                    <a:stretch>
+                      <a:fillRect/>
+                    </a:stretch>
+                  </pic:blipFill>
+                  <pic:spPr>
+                    <a:xfrm>
+                      <a:off x="0" y="0"/>
+                      <a:ext cx="5731510" cy="2994025"/>
+                    </a:xfrm>
+                    <a:prstGeom prst="rect">
+                      <a:avLst/>
+                    </a:prstGeom>
+                  </pic:spPr>
+                </pic:pic>
+              </a:graphicData>
+            </a:graphic>
+          </wp:inline>
+        </w:drawing>
+      </w:r>
+    </w:p>
+    <w:p>
+      <w:pPr>
         <w:rPr>
           <w:rFonts w:ascii="Arial" w:eastAsia="Arial" w:hAnsi="Arial" w:cs="Arial"/>
           <w:i/>
@@ -774,6 +807,101 @@
           <w:lang w:val="es-MX"/>
         </w:rPr>
       </w:pPr>
+      <w:r>
+        <w:rPr>
+          <w:rFonts w:ascii="Arial" w:eastAsia="Arial" w:hAnsi="Arial" w:cs="Arial"/>
+          <w:i/>
+          <w:iCs/>
+          <w:lang w:val="es-MX"/>
+        </w:rPr>
+        <w:br w:type="page"/>
+      </w:r>
+    </w:p>
+    <w:p>
+      <w:pPr>
+        <w:jc w:val="both"/>
+        <w:rPr>
+          <w:rFonts w:ascii="Arial" w:eastAsia="Arial" w:hAnsi="Arial" w:cs="Arial"/>
+          <w:i/>
+          <w:iCs/>
+          <w:lang w:val="es-MX"/>
+        </w:rPr>
+      </w:pPr>
+      <w:r>
+        <w:rPr>
+          <w:rFonts w:ascii="Arial" w:eastAsia="Arial" w:hAnsi="Arial" w:cs="Arial"/>
+          <w:i/>
+          <w:iCs/>
+          <w:lang w:val="es-MX"/>
+        </w:rPr>
+        <w:lastRenderedPageBreak/>
+        <w:t>Ejecución 2</w:t>
+      </w:r>
+    </w:p>
+    <w:p>
+      <w:pPr>
+        <w:jc w:val="both"/>
+        <w:rPr>
+          <w:rFonts w:ascii="Arial" w:eastAsia="Arial" w:hAnsi="Arial" w:cs="Arial"/>
+          <w:i/>
+          <w:iCs/>
+          <w:lang w:val="es-MX"/>
+        </w:rPr>
+      </w:pPr>
+      <w:r>
+        <w:rPr>
+          <w:rFonts w:ascii="Arial" w:eastAsia="Arial" w:hAnsi="Arial" w:cs="Arial"/>
+          <w:i/>
+          <w:iCs/>
+          <w:lang w:val="es-MX"/>
+        </w:rPr>
+        <w:drawing>
+          <wp:inline distT="0" distB="0" distL="0" distR="0" wp14:anchorId="3C57F76C" wp14:editId="2026DBC0">
+            <wp:extent cx="5731510" cy="2984500"/>
+            <wp:effectExtent l="0" t="0" r="2540" b="6350"/>
+            <wp:docPr id="10885242" name="Imagen 1" descr="Texto&#10;&#10;Descripción generada automáticamente"/>
+            <wp:cNvGraphicFramePr>
+              <a:graphicFrameLocks xmlns:a="http://schemas.openxmlformats.org/drawingml/2006/main" noChangeAspect="1"/>
+            </wp:cNvGraphicFramePr>
+            <a:graphic xmlns:a="http://schemas.openxmlformats.org/drawingml/2006/main">
+              <a:graphicData uri="http://schemas.openxmlformats.org/drawingml/2006/picture">
+                <pic:pic xmlns:pic="http://schemas.openxmlformats.org/drawingml/2006/picture">
+                  <pic:nvPicPr>
+                    <pic:cNvPr id="10885242" name="Imagen 1" descr="Texto&#10;&#10;Descripción generada automáticamente"/>
+                    <pic:cNvPicPr/>
+                  </pic:nvPicPr>
+                  <pic:blipFill>
+                    <a:blip r:embed="rId11"/>
+                    <a:stretch>
+                      <a:fillRect/>
+                    </a:stretch>
+                  </pic:blipFill>
+                  <pic:spPr>
+                    <a:xfrm>
+                      <a:off x="0" y="0"/>
+                      <a:ext cx="5731510" cy="2984500"/>
+                    </a:xfrm>
+                    <a:prstGeom prst="rect">
+                      <a:avLst/>
+                    </a:prstGeom>
+                  </pic:spPr>
+                </pic:pic>
+              </a:graphicData>
+            </a:graphic>
+          </wp:inline>
+        </w:drawing>
+      </w:r>
+    </w:p>
+    <w:p>
+      <w:pPr>
+        <w:jc w:val="both"/>
+        <w:rPr>
+          <w:rFonts w:ascii="Arial" w:eastAsia="Arial" w:hAnsi="Arial" w:cs="Arial"/>
+          <w:i/>
+          <w:iCs/>
+          <w:lang w:val="es-MX"/>
+        </w:rPr>
+      </w:pPr>
     </w:p>
     <w:p>
       <w:pPr>
@@ -800,19 +928,593 @@
         <w:jc w:val="both"/>
         <w:rPr>
           <w:rFonts w:ascii="Arial" w:eastAsia="Arial" w:hAnsi="Arial" w:cs="Arial"/>
-          <w:b/>
-          <w:bCs/>
-          <w:lang w:val="es-MX"/>
-        </w:rPr>
-      </w:pPr>
-    </w:p>
-    <w:p>
-      <w:pPr>
-        <w:jc w:val="both"/>
-        <w:rPr>
-          <w:rFonts w:ascii="Arial" w:eastAsia="Arial" w:hAnsi="Arial" w:cs="Arial"/>
-          <w:b/>
-          <w:bCs/>
+          <w:lang w:val="es-MX"/>
+        </w:rPr>
+      </w:pPr>
+      <w:r>
+        <w:rPr>
+          <w:rFonts w:ascii="Arial" w:eastAsia="Arial" w:hAnsi="Arial" w:cs="Arial"/>
+          <w:lang w:val="es-MX"/>
+        </w:rPr>
+        <w:t xml:space="preserve">Acá se importa </w:t>
+      </w:r>
+      <w:r>
+        <w:rPr>
+          <w:rFonts w:ascii="Arial" w:eastAsia="Arial" w:hAnsi="Arial" w:cs="Arial"/>
+          <w:lang w:val="es-MX"/>
+        </w:rPr>
+        <w:t xml:space="preserve">la librería estándar de in y </w:t>
+      </w:r>
+      <w:proofErr w:type="spellStart"/>
+      <w:r>
+        <w:rPr>
+          <w:rFonts w:ascii="Arial" w:eastAsia="Arial" w:hAnsi="Arial" w:cs="Arial"/>
+          <w:lang w:val="es-MX"/>
+        </w:rPr>
+        <w:t>out</w:t>
+      </w:r>
+      <w:proofErr w:type="spellEnd"/>
+      <w:r>
+        <w:rPr>
+          <w:rFonts w:ascii="Arial" w:eastAsia="Arial" w:hAnsi="Arial" w:cs="Arial"/>
+          <w:lang w:val="es-MX"/>
+        </w:rPr>
+        <w:t xml:space="preserve"> de C++, así como la librería </w:t>
+      </w:r>
+      <w:proofErr w:type="spellStart"/>
+      <w:r>
+        <w:rPr>
+          <w:rFonts w:ascii="Arial" w:eastAsia="Arial" w:hAnsi="Arial" w:cs="Arial"/>
+          <w:lang w:val="es-MX"/>
+        </w:rPr>
+        <w:t>OpenMP</w:t>
+      </w:r>
+      <w:proofErr w:type="spellEnd"/>
+      <w:r>
+        <w:rPr>
+          <w:rFonts w:ascii="Arial" w:eastAsia="Arial" w:hAnsi="Arial" w:cs="Arial"/>
+          <w:lang w:val="es-MX"/>
+        </w:rPr>
+        <w:t>, la cual se definió sirve para el cómputo en paralelo.</w:t>
+      </w:r>
+    </w:p>
+    <w:p>
+      <w:pPr>
+        <w:jc w:val="both"/>
+        <w:rPr>
+          <w:rFonts w:ascii="Arial" w:eastAsia="Arial" w:hAnsi="Arial" w:cs="Arial"/>
+          <w:b/>
+          <w:bCs/>
+          <w:lang w:val="es-MX"/>
+        </w:rPr>
+      </w:pPr>
+      <w:r>
+        <w:rPr>
+          <w:rFonts w:ascii="Arial" w:eastAsia="Arial" w:hAnsi="Arial" w:cs="Arial"/>
+          <w:b/>
+          <w:bCs/>
+          <w:lang w:val="es-MX"/>
+        </w:rPr>
+        <w:drawing>
+          <wp:inline distT="0" distB="0" distL="0" distR="0" wp14:anchorId="40AC036E" wp14:editId="220C5EDE">
+            <wp:extent cx="1781424" cy="1105054"/>
+            <wp:effectExtent l="0" t="0" r="9525" b="0"/>
+            <wp:docPr id="406459314" name="Imagen 1" descr="Texto&#10;&#10;Descripción generada automáticamente"/>
+            <wp:cNvGraphicFramePr>
+              <a:graphicFrameLocks xmlns:a="http://schemas.openxmlformats.org/drawingml/2006/main" noChangeAspect="1"/>
+            </wp:cNvGraphicFramePr>
+            <a:graphic xmlns:a="http://schemas.openxmlformats.org/drawingml/2006/main">
+              <a:graphicData uri="http://schemas.openxmlformats.org/drawingml/2006/picture">
+                <pic:pic xmlns:pic="http://schemas.openxmlformats.org/drawingml/2006/picture">
+                  <pic:nvPicPr>
+                    <pic:cNvPr id="406459314" name="Imagen 1" descr="Texto&#10;&#10;Descripción generada automáticamente"/>
+                    <pic:cNvPicPr/>
+                  </pic:nvPicPr>
+                  <pic:blipFill>
+                    <a:blip r:embed="rId12"/>
+                    <a:stretch>
+                      <a:fillRect/>
+                    </a:stretch>
+                  </pic:blipFill>
+                  <pic:spPr>
+                    <a:xfrm>
+                      <a:off x="0" y="0"/>
+                      <a:ext cx="1781424" cy="1105054"/>
+                    </a:xfrm>
+                    <a:prstGeom prst="rect">
+                      <a:avLst/>
+                    </a:prstGeom>
+                  </pic:spPr>
+                </pic:pic>
+              </a:graphicData>
+            </a:graphic>
+          </wp:inline>
+        </w:drawing>
+      </w:r>
+    </w:p>
+    <w:p>
+      <w:pPr>
+        <w:jc w:val="both"/>
+        <w:rPr>
+          <w:rFonts w:ascii="Arial" w:eastAsia="Arial" w:hAnsi="Arial" w:cs="Arial"/>
+          <w:lang w:val="es-MX"/>
+        </w:rPr>
+      </w:pPr>
+      <w:r>
+        <w:rPr>
+          <w:rFonts w:ascii="Arial" w:eastAsia="Arial" w:hAnsi="Arial" w:cs="Arial"/>
+          <w:lang w:val="es-MX"/>
+        </w:rPr>
+        <w:t xml:space="preserve">Esta función imprime los elementos tipo </w:t>
+      </w:r>
+      <w:proofErr w:type="spellStart"/>
+      <w:r>
+        <w:rPr>
+          <w:rFonts w:ascii="Arial" w:eastAsia="Arial" w:hAnsi="Arial" w:cs="Arial"/>
+          <w:lang w:val="es-MX"/>
+        </w:rPr>
+        <w:t>float</w:t>
+      </w:r>
+      <w:proofErr w:type="spellEnd"/>
+      <w:r>
+        <w:rPr>
+          <w:rFonts w:ascii="Arial" w:eastAsia="Arial" w:hAnsi="Arial" w:cs="Arial"/>
+          <w:lang w:val="es-MX"/>
+        </w:rPr>
+        <w:t xml:space="preserve"> de un array </w:t>
+      </w:r>
+      <w:r>
+        <w:rPr>
+          <w:rFonts w:ascii="Arial" w:eastAsia="Arial" w:hAnsi="Arial" w:cs="Arial"/>
+          <w:lang w:val="es-MX"/>
+        </w:rPr>
+        <w:t>en la consola. Con la variable mostrar, se define cuántos se imprimen.</w:t>
+      </w:r>
+    </w:p>
+    <w:p>
+      <w:pPr>
+        <w:jc w:val="both"/>
+        <w:rPr>
+          <w:rFonts w:ascii="Arial" w:eastAsia="Arial" w:hAnsi="Arial" w:cs="Arial"/>
+          <w:b/>
+          <w:bCs/>
+          <w:lang w:val="es-MX"/>
+        </w:rPr>
+      </w:pPr>
+      <w:r>
+        <w:rPr>
+          <w:rFonts w:ascii="Arial" w:eastAsia="Arial" w:hAnsi="Arial" w:cs="Arial"/>
+          <w:b/>
+          <w:bCs/>
+          <w:lang w:val="es-MX"/>
+        </w:rPr>
+        <w:drawing>
+          <wp:inline distT="0" distB="0" distL="0" distR="0" wp14:anchorId="212FB8F3" wp14:editId="3ED6FB00">
+            <wp:extent cx="3610479" cy="1438476"/>
+            <wp:effectExtent l="0" t="0" r="9525" b="9525"/>
+            <wp:docPr id="2064076825" name="Imagen 1" descr="Texto&#10;&#10;Descripción generada automáticamente"/>
+            <wp:cNvGraphicFramePr>
+              <a:graphicFrameLocks xmlns:a="http://schemas.openxmlformats.org/drawingml/2006/main" noChangeAspect="1"/>
+            </wp:cNvGraphicFramePr>
+            <a:graphic xmlns:a="http://schemas.openxmlformats.org/drawingml/2006/main">
+              <a:graphicData uri="http://schemas.openxmlformats.org/drawingml/2006/picture">
+                <pic:pic xmlns:pic="http://schemas.openxmlformats.org/drawingml/2006/picture">
+                  <pic:nvPicPr>
+                    <pic:cNvPr id="2064076825" name="Imagen 1" descr="Texto&#10;&#10;Descripción generada automáticamente"/>
+                    <pic:cNvPicPr/>
+                  </pic:nvPicPr>
+                  <pic:blipFill>
+                    <a:blip r:embed="rId13"/>
+                    <a:stretch>
+                      <a:fillRect/>
+                    </a:stretch>
+                  </pic:blipFill>
+                  <pic:spPr>
+                    <a:xfrm>
+                      <a:off x="0" y="0"/>
+                      <a:ext cx="3610479" cy="1438476"/>
+                    </a:xfrm>
+                    <a:prstGeom prst="rect">
+                      <a:avLst/>
+                    </a:prstGeom>
+                  </pic:spPr>
+                </pic:pic>
+              </a:graphicData>
+            </a:graphic>
+          </wp:inline>
+        </w:drawing>
+      </w:r>
+    </w:p>
+    <w:p>
+      <w:pPr>
+        <w:jc w:val="both"/>
+        <w:rPr>
+          <w:rFonts w:ascii="Arial" w:eastAsia="Arial" w:hAnsi="Arial" w:cs="Arial"/>
+          <w:b/>
+          <w:bCs/>
+          <w:lang w:val="es-MX"/>
+        </w:rPr>
+      </w:pPr>
+    </w:p>
+    <w:p>
+      <w:pPr>
+        <w:jc w:val="both"/>
+        <w:rPr>
+          <w:rFonts w:ascii="Arial" w:eastAsia="Arial" w:hAnsi="Arial" w:cs="Arial"/>
+          <w:b/>
+          <w:bCs/>
+          <w:lang w:val="es-MX"/>
+        </w:rPr>
+      </w:pPr>
+    </w:p>
+    <w:p>
+      <w:pPr>
+        <w:jc w:val="both"/>
+        <w:rPr>
+          <w:rFonts w:ascii="Arial" w:eastAsia="Arial" w:hAnsi="Arial" w:cs="Arial"/>
+          <w:b/>
+          <w:bCs/>
+          <w:lang w:val="es-MX"/>
+        </w:rPr>
+      </w:pPr>
+    </w:p>
+    <w:p>
+      <w:pPr>
+        <w:jc w:val="both"/>
+        <w:rPr>
+          <w:rFonts w:ascii="Arial" w:eastAsia="Arial" w:hAnsi="Arial" w:cs="Arial"/>
+          <w:b/>
+          <w:bCs/>
+          <w:lang w:val="es-MX"/>
+        </w:rPr>
+      </w:pPr>
+    </w:p>
+    <w:p>
+      <w:pPr>
+        <w:jc w:val="both"/>
+        <w:rPr>
+          <w:rFonts w:ascii="Arial" w:eastAsia="Arial" w:hAnsi="Arial" w:cs="Arial"/>
+          <w:lang w:val="es-MX"/>
+        </w:rPr>
+      </w:pPr>
+      <w:r>
+        <w:rPr>
+          <w:rFonts w:ascii="Arial" w:eastAsia="Arial" w:hAnsi="Arial" w:cs="Arial"/>
+          <w:lang w:val="es-MX"/>
+        </w:rPr>
+        <w:lastRenderedPageBreak/>
+        <w:t>Acá, e</w:t>
+      </w:r>
+      <w:r>
+        <w:rPr>
+          <w:rFonts w:ascii="Arial" w:eastAsia="Arial" w:hAnsi="Arial" w:cs="Arial"/>
+          <w:lang w:val="es-MX"/>
+        </w:rPr>
+        <w:t xml:space="preserve">n la función </w:t>
+      </w:r>
+      <w:proofErr w:type="spellStart"/>
+      <w:r>
+        <w:rPr>
+          <w:rFonts w:ascii="Arial" w:eastAsia="Arial" w:hAnsi="Arial" w:cs="Arial"/>
+          <w:lang w:val="es-MX"/>
+        </w:rPr>
+        <w:t>main</w:t>
+      </w:r>
+      <w:proofErr w:type="spellEnd"/>
+      <w:r>
+        <w:rPr>
+          <w:rFonts w:ascii="Arial" w:eastAsia="Arial" w:hAnsi="Arial" w:cs="Arial"/>
+          <w:lang w:val="es-MX"/>
+        </w:rPr>
+        <w:t xml:space="preserve">, se inicializan tres arreglos (a, b, y c) de tamaño N y se llenan con valores influenciados por el índice y números aleatorios. Además, se establece la variable pedazos con el valor de </w:t>
+      </w:r>
+      <w:proofErr w:type="spellStart"/>
+      <w:r>
+        <w:rPr>
+          <w:rFonts w:ascii="Arial" w:eastAsia="Arial" w:hAnsi="Arial" w:cs="Arial"/>
+          <w:lang w:val="es-MX"/>
+        </w:rPr>
+        <w:t>chunk</w:t>
+      </w:r>
+      <w:proofErr w:type="spellEnd"/>
+      <w:r>
+        <w:rPr>
+          <w:rFonts w:ascii="Arial" w:eastAsia="Arial" w:hAnsi="Arial" w:cs="Arial"/>
+          <w:lang w:val="es-MX"/>
+        </w:rPr>
+        <w:t xml:space="preserve"> que se le pasa.</w:t>
+      </w:r>
+      <w:r>
+        <w:rPr>
+          <w:rFonts w:ascii="Arial" w:eastAsia="Arial" w:hAnsi="Arial" w:cs="Arial"/>
+          <w:lang w:val="es-MX"/>
+        </w:rPr>
+        <w:t xml:space="preserve"> El arreglo a es el índice del valor multiplicado por un número </w:t>
+      </w:r>
+      <w:proofErr w:type="spellStart"/>
+      <w:r>
+        <w:rPr>
+          <w:rFonts w:ascii="Arial" w:eastAsia="Arial" w:hAnsi="Arial" w:cs="Arial"/>
+          <w:lang w:val="es-MX"/>
+        </w:rPr>
+        <w:t>randomizado</w:t>
+      </w:r>
+      <w:proofErr w:type="spellEnd"/>
+      <w:r>
+        <w:rPr>
+          <w:rFonts w:ascii="Arial" w:eastAsia="Arial" w:hAnsi="Arial" w:cs="Arial"/>
+          <w:lang w:val="es-MX"/>
+        </w:rPr>
+        <w:t xml:space="preserve">, mientras que el arreglo b es el índice del valor restado el valor </w:t>
+      </w:r>
+      <w:proofErr w:type="spellStart"/>
+      <w:r>
+        <w:rPr>
+          <w:rFonts w:ascii="Arial" w:eastAsia="Arial" w:hAnsi="Arial" w:cs="Arial"/>
+          <w:lang w:val="es-MX"/>
+        </w:rPr>
+        <w:t>randomizado</w:t>
+      </w:r>
+      <w:proofErr w:type="spellEnd"/>
+      <w:r>
+        <w:rPr>
+          <w:rFonts w:ascii="Arial" w:eastAsia="Arial" w:hAnsi="Arial" w:cs="Arial"/>
+          <w:lang w:val="es-MX"/>
+        </w:rPr>
+        <w:t>.</w:t>
+      </w:r>
+    </w:p>
+    <w:p>
+      <w:pPr>
+        <w:jc w:val="both"/>
+        <w:rPr>
+          <w:rFonts w:ascii="Arial" w:eastAsia="Arial" w:hAnsi="Arial" w:cs="Arial"/>
+          <w:b/>
+          <w:bCs/>
+          <w:lang w:val="es-MX"/>
+        </w:rPr>
+      </w:pPr>
+      <w:r>
+        <w:rPr>
+          <w:rFonts w:ascii="Arial" w:eastAsia="Arial" w:hAnsi="Arial" w:cs="Arial"/>
+          <w:b/>
+          <w:bCs/>
+          <w:lang w:val="es-MX"/>
+        </w:rPr>
+        <w:drawing>
+          <wp:inline distT="0" distB="0" distL="0" distR="0" wp14:anchorId="1A4A769A" wp14:editId="0F459FC9">
+            <wp:extent cx="5731510" cy="2567940"/>
+            <wp:effectExtent l="0" t="0" r="2540" b="3810"/>
+            <wp:docPr id="1790690694" name="Imagen 1" descr="Texto&#10;&#10;Descripción generada automáticamente"/>
+            <wp:cNvGraphicFramePr>
+              <a:graphicFrameLocks xmlns:a="http://schemas.openxmlformats.org/drawingml/2006/main" noChangeAspect="1"/>
+            </wp:cNvGraphicFramePr>
+            <a:graphic xmlns:a="http://schemas.openxmlformats.org/drawingml/2006/main">
+              <a:graphicData uri="http://schemas.openxmlformats.org/drawingml/2006/picture">
+                <pic:pic xmlns:pic="http://schemas.openxmlformats.org/drawingml/2006/picture">
+                  <pic:nvPicPr>
+                    <pic:cNvPr id="1790690694" name="Imagen 1" descr="Texto&#10;&#10;Descripción generada automáticamente"/>
+                    <pic:cNvPicPr/>
+                  </pic:nvPicPr>
+                  <pic:blipFill>
+                    <a:blip r:embed="rId14"/>
+                    <a:stretch>
+                      <a:fillRect/>
+                    </a:stretch>
+                  </pic:blipFill>
+                  <pic:spPr>
+                    <a:xfrm>
+                      <a:off x="0" y="0"/>
+                      <a:ext cx="5731510" cy="2567940"/>
+                    </a:xfrm>
+                    <a:prstGeom prst="rect">
+                      <a:avLst/>
+                    </a:prstGeom>
+                  </pic:spPr>
+                </pic:pic>
+              </a:graphicData>
+            </a:graphic>
+          </wp:inline>
+        </w:drawing>
+      </w:r>
+    </w:p>
+    <w:p>
+      <w:pPr>
+        <w:jc w:val="both"/>
+        <w:rPr>
+          <w:rFonts w:ascii="Arial" w:eastAsia="Arial" w:hAnsi="Arial" w:cs="Arial"/>
+          <w:lang w:val="es-MX"/>
+        </w:rPr>
+      </w:pPr>
+      <w:r>
+        <w:rPr>
+          <w:rFonts w:ascii="Arial" w:eastAsia="Arial" w:hAnsi="Arial" w:cs="Arial"/>
+          <w:lang w:val="es-MX"/>
+        </w:rPr>
+        <w:t>En esta parte se usa</w:t>
+      </w:r>
+      <w:r>
+        <w:rPr>
+          <w:rFonts w:ascii="Arial" w:eastAsia="Arial" w:hAnsi="Arial" w:cs="Arial"/>
+          <w:lang w:val="es-MX"/>
+        </w:rPr>
+        <w:t xml:space="preserve"> </w:t>
+      </w:r>
+      <w:proofErr w:type="spellStart"/>
+      <w:r>
+        <w:rPr>
+          <w:rFonts w:ascii="Arial" w:eastAsia="Arial" w:hAnsi="Arial" w:cs="Arial"/>
+          <w:lang w:val="es-MX"/>
+        </w:rPr>
+        <w:t>OpenMP</w:t>
+      </w:r>
+      <w:proofErr w:type="spellEnd"/>
+      <w:r>
+        <w:rPr>
+          <w:rFonts w:ascii="Arial" w:eastAsia="Arial" w:hAnsi="Arial" w:cs="Arial"/>
+          <w:lang w:val="es-MX"/>
+        </w:rPr>
+        <w:t xml:space="preserve"> para realizar </w:t>
+      </w:r>
+      <w:r>
+        <w:rPr>
+          <w:rFonts w:ascii="Arial" w:eastAsia="Arial" w:hAnsi="Arial" w:cs="Arial"/>
+          <w:lang w:val="es-MX"/>
+        </w:rPr>
+        <w:t>la</w:t>
+      </w:r>
+      <w:r>
+        <w:rPr>
+          <w:rFonts w:ascii="Arial" w:eastAsia="Arial" w:hAnsi="Arial" w:cs="Arial"/>
+          <w:lang w:val="es-MX"/>
+        </w:rPr>
+        <w:t xml:space="preserve"> suma paralela de los elementos de dos arreglos (a y b), almacenando el resultado en un tercer arreglo (c). Se especifica la distribución estática de iteraciones entre hilos. Posteriormente, se imprimen porciones de los arreglos a, b y c usando la función </w:t>
+      </w:r>
+      <w:r>
+        <w:rPr>
+          <w:rFonts w:ascii="Arial" w:eastAsia="Arial" w:hAnsi="Arial" w:cs="Arial"/>
+          <w:lang w:val="es-MX"/>
+        </w:rPr>
+        <w:t>que se definió</w:t>
+      </w:r>
+      <w:r>
+        <w:rPr>
+          <w:rFonts w:ascii="Arial" w:eastAsia="Arial" w:hAnsi="Arial" w:cs="Arial"/>
+          <w:lang w:val="es-MX"/>
+        </w:rPr>
+        <w:t>.</w:t>
+      </w:r>
+    </w:p>
+    <w:p>
+      <w:pPr>
+        <w:jc w:val="both"/>
+        <w:rPr>
+          <w:rFonts w:ascii="Arial" w:eastAsia="Arial" w:hAnsi="Arial" w:cs="Arial"/>
+          <w:b/>
+          <w:bCs/>
+          <w:lang w:val="es-MX"/>
+        </w:rPr>
+      </w:pPr>
+      <w:r>
+        <w:rPr>
+          <w:rFonts w:ascii="Arial" w:eastAsia="Arial" w:hAnsi="Arial" w:cs="Arial"/>
+          <w:b/>
+          <w:bCs/>
+          <w:lang w:val="es-MX"/>
+        </w:rPr>
+        <w:drawing>
+          <wp:inline distT="0" distB="0" distL="0" distR="0" wp14:anchorId="3BDDC91C" wp14:editId="1050A231">
+            <wp:extent cx="5731510" cy="1915160"/>
+            <wp:effectExtent l="0" t="0" r="2540" b="8890"/>
+            <wp:docPr id="1308065643" name="Imagen 1" descr="Texto&#10;&#10;Descripción generada automáticamente"/>
+            <wp:cNvGraphicFramePr>
+              <a:graphicFrameLocks xmlns:a="http://schemas.openxmlformats.org/drawingml/2006/main" noChangeAspect="1"/>
+            </wp:cNvGraphicFramePr>
+            <a:graphic xmlns:a="http://schemas.openxmlformats.org/drawingml/2006/main">
+              <a:graphicData uri="http://schemas.openxmlformats.org/drawingml/2006/picture">
+                <pic:pic xmlns:pic="http://schemas.openxmlformats.org/drawingml/2006/picture">
+                  <pic:nvPicPr>
+                    <pic:cNvPr id="1308065643" name="Imagen 1" descr="Texto&#10;&#10;Descripción generada automáticamente"/>
+                    <pic:cNvPicPr/>
+                  </pic:nvPicPr>
+                  <pic:blipFill>
+                    <a:blip r:embed="rId15"/>
+                    <a:stretch>
+                      <a:fillRect/>
+                    </a:stretch>
+                  </pic:blipFill>
+                  <pic:spPr>
+                    <a:xfrm>
+                      <a:off x="0" y="0"/>
+                      <a:ext cx="5731510" cy="1915160"/>
+                    </a:xfrm>
+                    <a:prstGeom prst="rect">
+                      <a:avLst/>
+                    </a:prstGeom>
+                  </pic:spPr>
+                </pic:pic>
+              </a:graphicData>
+            </a:graphic>
+          </wp:inline>
+        </w:drawing>
+      </w:r>
+    </w:p>
+    <w:p>
+      <w:pPr>
+        <w:jc w:val="both"/>
+        <w:rPr>
+          <w:rFonts w:ascii="Arial" w:eastAsia="Arial" w:hAnsi="Arial" w:cs="Arial"/>
+          <w:lang w:val="es-MX"/>
+        </w:rPr>
+      </w:pPr>
+      <w:r>
+        <w:rPr>
+          <w:rFonts w:ascii="Arial" w:eastAsia="Arial" w:hAnsi="Arial" w:cs="Arial"/>
+          <w:lang w:val="es-MX"/>
+        </w:rPr>
+        <w:t xml:space="preserve">En los resultados se ve que efectivamente, </w:t>
+      </w:r>
+      <w:r>
+        <w:rPr>
+          <w:rFonts w:ascii="Arial" w:eastAsia="Arial" w:hAnsi="Arial" w:cs="Arial"/>
+          <w:lang w:val="es-MX"/>
+        </w:rPr>
+        <w:t xml:space="preserve">el valor resultante del arreglo c es la suma de los arreglos a y b </w:t>
+      </w:r>
+      <w:proofErr w:type="spellStart"/>
+      <w:r>
+        <w:rPr>
+          <w:rFonts w:ascii="Arial" w:eastAsia="Arial" w:hAnsi="Arial" w:cs="Arial"/>
+          <w:lang w:val="es-MX"/>
+        </w:rPr>
+        <w:t>element-wise</w:t>
+      </w:r>
+      <w:proofErr w:type="spellEnd"/>
+      <w:r>
+        <w:rPr>
+          <w:rFonts w:ascii="Arial" w:eastAsia="Arial" w:hAnsi="Arial" w:cs="Arial"/>
+          <w:lang w:val="es-MX"/>
+        </w:rPr>
+        <w:t xml:space="preserve">. Es importante notar </w:t>
+      </w:r>
+      <w:proofErr w:type="gramStart"/>
+      <w:r>
+        <w:rPr>
+          <w:rFonts w:ascii="Arial" w:eastAsia="Arial" w:hAnsi="Arial" w:cs="Arial"/>
+          <w:lang w:val="es-MX"/>
+        </w:rPr>
+        <w:t>que</w:t>
+      </w:r>
+      <w:proofErr w:type="gramEnd"/>
+      <w:r>
+        <w:rPr>
+          <w:rFonts w:ascii="Arial" w:eastAsia="Arial" w:hAnsi="Arial" w:cs="Arial"/>
+          <w:lang w:val="es-MX"/>
+        </w:rPr>
+        <w:t xml:space="preserve"> porque el tipo de dato guardado es </w:t>
+      </w:r>
+      <w:proofErr w:type="spellStart"/>
+      <w:r>
+        <w:rPr>
+          <w:rFonts w:ascii="Arial" w:eastAsia="Arial" w:hAnsi="Arial" w:cs="Arial"/>
+          <w:lang w:val="es-MX"/>
+        </w:rPr>
+        <w:t>int</w:t>
+      </w:r>
+      <w:proofErr w:type="spellEnd"/>
+      <w:r>
+        <w:rPr>
+          <w:rFonts w:ascii="Arial" w:eastAsia="Arial" w:hAnsi="Arial" w:cs="Arial"/>
+          <w:lang w:val="es-MX"/>
+        </w:rPr>
+        <w:t>, permite valores negativos, y las sumas resultan en el valor correcto.</w:t>
+      </w:r>
+    </w:p>
+    <w:p>
+      <w:pPr>
+        <w:jc w:val="both"/>
+        <w:rPr>
+          <w:rFonts w:ascii="Arial" w:eastAsia="Arial" w:hAnsi="Arial" w:cs="Arial"/>
           <w:lang w:val="es-MX"/>
         </w:rPr>
       </w:pPr>
@@ -882,6 +1584,7 @@
           <w:rFonts w:ascii="Arial" w:eastAsia="Arial" w:hAnsi="Arial" w:cs="Arial"/>
           <w:lang w:val="es-GT"/>
         </w:rPr>
+        <w:lastRenderedPageBreak/>
         <w:t>Cuando se trata de operaciones con arreglos extensos, la ejecución secuencial se vuelve ineficiente debido a la cantidad de elementos y la velocidad del procesador. La programación paralela ofrece una solución al permitir la ejecución simultánea de tareas independientes.</w:t>
       </w:r>
     </w:p>
@@ -1977,26 +2680,6 @@
 </file>
 
 <file path=customXml/item1.xml><?xml version="1.0" encoding="utf-8"?>
-<?mso-contentType ?>
-<FormTemplates xmlns="http://schemas.microsoft.com/sharepoint/v3/contenttype/forms">
-  <Display>DocumentLibraryForm</Display>
-  <Edit>DocumentLibraryForm</Edit>
-  <New>DocumentLibraryForm</New>
-</FormTemplates>
-</file>
-
-<file path=customXml/item2.xml><?xml version="1.0" encoding="utf-8"?>
-<p:properties xmlns:p="http://schemas.microsoft.com/office/2006/metadata/properties" xmlns:xsi="http://www.w3.org/2001/XMLSchema-instance" xmlns:pc="http://schemas.microsoft.com/office/infopath/2007/PartnerControls">
-  <documentManagement>
-    <lcf76f155ced4ddcb4097134ff3c332f xmlns="5b9e8b85-cdcb-4b8f-9268-0f4113ada140">
-      <Terms xmlns="http://schemas.microsoft.com/office/infopath/2007/PartnerControls"/>
-    </lcf76f155ced4ddcb4097134ff3c332f>
-    <TaxCatchAll xmlns="6f9646f6-fb56-46d0-97a5-b43154776753" xsi:nil="true"/>
-  </documentManagement>
-</p:properties>
-</file>
-
-<file path=customXml/item3.xml><?xml version="1.0" encoding="utf-8"?>
 <ct:contentTypeSchema xmlns:ct="http://schemas.microsoft.com/office/2006/metadata/contentType" xmlns:ma="http://schemas.microsoft.com/office/2006/metadata/properties/metaAttributes" ct:_="" ma:_="" ma:contentTypeName="Documento" ma:contentTypeID="0x0101007DEEE1B62932E84393F1A6ECF7B35470" ma:contentTypeVersion="9" ma:contentTypeDescription="Crear nuevo documento." ma:contentTypeScope="" ma:versionID="c5984009f7fe67209600db0f9830c235">
   <xsd:schema xmlns:xsd="http://www.w3.org/2001/XMLSchema" xmlns:xs="http://www.w3.org/2001/XMLSchema" xmlns:p="http://schemas.microsoft.com/office/2006/metadata/properties" xmlns:ns2="5b9e8b85-cdcb-4b8f-9268-0f4113ada140" xmlns:ns3="6f9646f6-fb56-46d0-97a5-b43154776753" targetNamespace="http://schemas.microsoft.com/office/2006/metadata/properties" ma:root="true" ma:fieldsID="025f7c5fa7777576522ed3b5de09c8c6" ns2:_="" ns3:_="">
     <xsd:import namespace="5b9e8b85-cdcb-4b8f-9268-0f4113ada140"/>
@@ -2177,10 +2860,41 @@
 </ct:contentTypeSchema>
 </file>
 
+<file path=customXml/item2.xml><?xml version="1.0" encoding="utf-8"?>
+<p:properties xmlns:p="http://schemas.microsoft.com/office/2006/metadata/properties" xmlns:xsi="http://www.w3.org/2001/XMLSchema-instance" xmlns:pc="http://schemas.microsoft.com/office/infopath/2007/PartnerControls">
+  <documentManagement>
+    <lcf76f155ced4ddcb4097134ff3c332f xmlns="5b9e8b85-cdcb-4b8f-9268-0f4113ada140">
+      <Terms xmlns="http://schemas.microsoft.com/office/infopath/2007/PartnerControls"/>
+    </lcf76f155ced4ddcb4097134ff3c332f>
+    <TaxCatchAll xmlns="6f9646f6-fb56-46d0-97a5-b43154776753" xsi:nil="true"/>
+  </documentManagement>
+</p:properties>
+</file>
+
+<file path=customXml/item3.xml><?xml version="1.0" encoding="utf-8"?>
+<?mso-contentType ?>
+<FormTemplates xmlns="http://schemas.microsoft.com/sharepoint/v3/contenttype/forms">
+  <Display>DocumentLibraryForm</Display>
+  <Edit>DocumentLibraryForm</Edit>
+  <New>DocumentLibraryForm</New>
+</FormTemplates>
+</file>
+
 <file path=customXml/itemProps1.xml><?xml version="1.0" encoding="utf-8"?>
-<ds:datastoreItem xmlns:ds="http://schemas.openxmlformats.org/officeDocument/2006/customXml" ds:itemID="{4F04C14C-5E9E-4A61-BA7E-42C9CC47225E}">
+<ds:datastoreItem xmlns:ds="http://schemas.openxmlformats.org/officeDocument/2006/customXml" ds:itemID="{1CAD6F39-549C-416E-9D8F-88522C648E20}">
   <ds:schemaRefs>
-    <ds:schemaRef ds:uri="http://schemas.microsoft.com/sharepoint/v3/contenttype/forms"/>
+    <ds:schemaRef ds:uri="http://schemas.microsoft.com/office/2006/metadata/contentType"/>
+    <ds:schemaRef ds:uri="http://schemas.microsoft.com/office/2006/metadata/properties/metaAttributes"/>
+    <ds:schemaRef ds:uri="http://www.w3.org/2001/XMLSchema"/>
+    <ds:schemaRef ds:uri="http://schemas.microsoft.com/office/2006/metadata/properties"/>
+    <ds:schemaRef ds:uri="5b9e8b85-cdcb-4b8f-9268-0f4113ada140"/>
+    <ds:schemaRef ds:uri="6f9646f6-fb56-46d0-97a5-b43154776753"/>
+    <ds:schemaRef ds:uri="http://schemas.microsoft.com/office/2006/documentManagement/types"/>
+    <ds:schemaRef ds:uri="http://schemas.microsoft.com/office/infopath/2007/PartnerControls"/>
+    <ds:schemaRef ds:uri="http://schemas.openxmlformats.org/package/2006/metadata/core-properties"/>
+    <ds:schemaRef ds:uri="http://purl.org/dc/elements/1.1/"/>
+    <ds:schemaRef ds:uri="http://purl.org/dc/terms/"/>
+    <ds:schemaRef ds:uri="http://schemas.microsoft.com/internal/obd"/>
   </ds:schemaRefs>
 </ds:datastoreItem>
 </file>
@@ -2197,20 +2911,9 @@
 </file>
 
 <file path=customXml/itemProps3.xml><?xml version="1.0" encoding="utf-8"?>
-<ds:datastoreItem xmlns:ds="http://schemas.openxmlformats.org/officeDocument/2006/customXml" ds:itemID="{1CAD6F39-549C-416E-9D8F-88522C648E20}">
+<ds:datastoreItem xmlns:ds="http://schemas.openxmlformats.org/officeDocument/2006/customXml" ds:itemID="{4F04C14C-5E9E-4A61-BA7E-42C9CC47225E}">
   <ds:schemaRefs>
-    <ds:schemaRef ds:uri="http://schemas.microsoft.com/office/2006/metadata/contentType"/>
-    <ds:schemaRef ds:uri="http://schemas.microsoft.com/office/2006/metadata/properties/metaAttributes"/>
-    <ds:schemaRef ds:uri="http://www.w3.org/2001/XMLSchema"/>
-    <ds:schemaRef ds:uri="http://schemas.microsoft.com/office/2006/metadata/properties"/>
-    <ds:schemaRef ds:uri="5b9e8b85-cdcb-4b8f-9268-0f4113ada140"/>
-    <ds:schemaRef ds:uri="6f9646f6-fb56-46d0-97a5-b43154776753"/>
-    <ds:schemaRef ds:uri="http://schemas.microsoft.com/office/2006/documentManagement/types"/>
-    <ds:schemaRef ds:uri="http://schemas.microsoft.com/office/infopath/2007/PartnerControls"/>
-    <ds:schemaRef ds:uri="http://schemas.openxmlformats.org/package/2006/metadata/core-properties"/>
-    <ds:schemaRef ds:uri="http://purl.org/dc/elements/1.1/"/>
-    <ds:schemaRef ds:uri="http://purl.org/dc/terms/"/>
-    <ds:schemaRef ds:uri="http://schemas.microsoft.com/internal/obd"/>
+    <ds:schemaRef ds:uri="http://schemas.microsoft.com/sharepoint/v3/contenttype/forms"/>
   </ds:schemaRefs>
 </ds:datastoreItem>
 </file>
</xml_diff>